<commit_message>
Izzy added questions before meeting with Gergana
</commit_message>
<xml_diff>
--- a/meeting_notes.docx
+++ b/meeting_notes.docx
@@ -473,27 +473,214 @@
         </w:rPr>
         <w:t xml:space="preserve">to assess accuracy of classification </w:t>
       </w:r>
+    </w:p>
+    <w:p>
+      <w:pPr>
+        <w:numPr>
+          <w:ilvl w:val="0"/>
+          <w:numId w:val="1"/>
+        </w:numPr>
+        <w:rPr>
+          <w:rFonts w:ascii="Arial" w:hAnsi="Arial" w:cs="Arial"/>
+          <w:lang w:val="en-US"/>
+        </w:rPr>
+      </w:pPr>
+      <w:r>
+        <w:rPr>
+          <w:rFonts w:ascii="Arial" w:hAnsi="Arial" w:cs="Arial"/>
+          <w:lang w:val="en-US"/>
+        </w:rPr>
+        <w:t>join GEE user group</w:t>
+      </w:r>
+    </w:p>
+    <w:p>
+      <w:pPr>
+        <w:rPr>
+          <w:rFonts w:ascii="Arial" w:hAnsi="Arial" w:cs="Arial"/>
+          <w:lang w:val="en-US"/>
+        </w:rPr>
+      </w:pPr>
+    </w:p>
+    <w:p>
+      <w:pPr>
+        <w:rPr>
+          <w:rFonts w:ascii="Arial" w:hAnsi="Arial" w:cs="Arial"/>
+          <w:lang w:val="en-US"/>
+        </w:rPr>
+      </w:pPr>
+      <w:r>
+        <w:rPr>
+          <w:rFonts w:ascii="Arial" w:hAnsi="Arial" w:cs="Arial"/>
+          <w:b/>
+          <w:lang w:val="en-US"/>
+        </w:rPr>
+        <w:t xml:space="preserve">Meeting with Gergana </w:t>
+      </w:r>
+      <w:r>
+        <w:rPr>
+          <w:rFonts w:ascii="Arial" w:hAnsi="Arial" w:cs="Arial"/>
+          <w:lang w:val="en-US"/>
+        </w:rPr>
+        <w:t>– 23 January</w:t>
+      </w:r>
+    </w:p>
+    <w:p>
+      <w:pPr>
+        <w:rPr>
+          <w:rFonts w:ascii="Arial" w:hAnsi="Arial" w:cs="Arial"/>
+          <w:u w:val="single"/>
+          <w:lang w:val="en-US"/>
+        </w:rPr>
+      </w:pPr>
+    </w:p>
+    <w:p>
+      <w:pPr>
+        <w:rPr>
+          <w:rFonts w:ascii="Arial" w:hAnsi="Arial" w:cs="Arial"/>
+          <w:u w:val="single"/>
+          <w:lang w:val="en-US"/>
+        </w:rPr>
+      </w:pPr>
+      <w:r>
+        <w:rPr>
+          <w:rFonts w:ascii="Arial" w:hAnsi="Arial" w:cs="Arial"/>
+          <w:u w:val="single"/>
+          <w:lang w:val="en-US"/>
+        </w:rPr>
+        <w:t>Questions beforehand</w:t>
+      </w:r>
+    </w:p>
+    <w:p>
+      <w:pPr>
+        <w:pStyle w:val="ListParagraph"/>
+        <w:numPr>
+          <w:ilvl w:val="0"/>
+          <w:numId w:val="3"/>
+        </w:numPr>
+        <w:rPr>
+          <w:rFonts w:ascii="Arial" w:hAnsi="Arial" w:cs="Arial"/>
+          <w:lang w:val="en-US"/>
+        </w:rPr>
+      </w:pPr>
+      <w:r>
+        <w:rPr>
+          <w:rFonts w:ascii="Arial" w:hAnsi="Arial" w:cs="Arial"/>
+          <w:lang w:val="en-US"/>
+        </w:rPr>
+        <w:t xml:space="preserve">If I’m coming from a satellite perspective i.e. is there a marked signature notable from space, should I be focusing the background on satellites? Or why this is important in terms of land-use change? Or both? </w:t>
+      </w:r>
+    </w:p>
+    <w:p>
+      <w:pPr>
+        <w:pStyle w:val="ListParagraph"/>
+        <w:numPr>
+          <w:ilvl w:val="0"/>
+          <w:numId w:val="3"/>
+        </w:numPr>
+        <w:rPr>
+          <w:rFonts w:ascii="Arial" w:hAnsi="Arial" w:cs="Arial"/>
+          <w:lang w:val="en-US"/>
+        </w:rPr>
+      </w:pPr>
+      <w:r>
+        <w:rPr>
+          <w:rFonts w:ascii="Arial" w:hAnsi="Arial" w:cs="Arial"/>
+          <w:lang w:val="en-US"/>
+        </w:rPr>
+        <w:t xml:space="preserve">Should my questions allow for different answers after each event? Or is this implied? </w:t>
+      </w:r>
+    </w:p>
+    <w:p>
+      <w:pPr>
+        <w:pStyle w:val="ListParagraph"/>
+        <w:numPr>
+          <w:ilvl w:val="0"/>
+          <w:numId w:val="3"/>
+        </w:numPr>
+        <w:rPr>
+          <w:rFonts w:ascii="Arial" w:hAnsi="Arial" w:cs="Arial"/>
+          <w:lang w:val="en-US"/>
+        </w:rPr>
+      </w:pPr>
+      <w:r>
+        <w:rPr>
+          <w:rFonts w:ascii="Arial" w:hAnsi="Arial" w:cs="Arial"/>
+          <w:lang w:val="en-US"/>
+        </w:rPr>
+        <w:t xml:space="preserve">Need to change to more hypothesis testing framework </w:t>
+      </w:r>
+    </w:p>
+    <w:p>
+      <w:pPr>
+        <w:pStyle w:val="ListParagraph"/>
+        <w:numPr>
+          <w:ilvl w:val="1"/>
+          <w:numId w:val="3"/>
+        </w:numPr>
+        <w:rPr>
+          <w:rFonts w:ascii="Arial" w:hAnsi="Arial" w:cs="Arial"/>
+          <w:lang w:val="en-US"/>
+        </w:rPr>
+      </w:pPr>
+      <w:r>
+        <w:rPr>
+          <w:rFonts w:ascii="Arial" w:hAnsi="Arial" w:cs="Arial"/>
+          <w:lang w:val="en-US"/>
+        </w:rPr>
+        <w:t xml:space="preserve">Was thinking of changing more to “how/what” questions but there are no clear answers to this – may make my study less quantifiable </w:t>
+      </w:r>
+    </w:p>
+    <w:p>
+      <w:pPr>
+        <w:pStyle w:val="ListParagraph"/>
+        <w:numPr>
+          <w:ilvl w:val="1"/>
+          <w:numId w:val="3"/>
+        </w:numPr>
+        <w:rPr>
+          <w:rFonts w:ascii="Arial" w:hAnsi="Arial" w:cs="Arial"/>
+          <w:lang w:val="en-US"/>
+        </w:rPr>
+      </w:pPr>
+      <w:r>
+        <w:rPr>
+          <w:rFonts w:ascii="Arial" w:hAnsi="Arial" w:cs="Arial"/>
+          <w:lang w:val="en-US"/>
+        </w:rPr>
+        <w:t xml:space="preserve">E.g. Through land-use change, how marked are key socio-political events in Latvia as detected by satellite imagery? </w:t>
+      </w:r>
+    </w:p>
+    <w:p>
+      <w:pPr>
+        <w:pStyle w:val="ListParagraph"/>
+        <w:numPr>
+          <w:ilvl w:val="1"/>
+          <w:numId w:val="3"/>
+        </w:numPr>
+        <w:rPr>
+          <w:rFonts w:ascii="Arial" w:hAnsi="Arial" w:cs="Arial"/>
+          <w:lang w:val="en-US"/>
+        </w:rPr>
+      </w:pPr>
+      <w:r>
+        <w:rPr>
+          <w:rFonts w:ascii="Arial" w:hAnsi="Arial" w:cs="Arial"/>
+          <w:lang w:val="en-US"/>
+        </w:rPr>
+        <w:t xml:space="preserve">E.g. What is the strength and direction of land-use change for each land-use type? </w:t>
+      </w:r>
+    </w:p>
+    <w:p>
+      <w:pPr>
+        <w:pStyle w:val="ListParagraph"/>
+        <w:ind w:left="1440"/>
+        <w:rPr>
+          <w:rFonts w:ascii="Arial" w:hAnsi="Arial" w:cs="Arial"/>
+          <w:lang w:val="en-US"/>
+        </w:rPr>
+      </w:pPr>
       <w:bookmarkStart w:id="0" w:name="_GoBack"/>
       <w:bookmarkEnd w:id="0"/>
-    </w:p>
-    <w:p>
-      <w:pPr>
-        <w:numPr>
-          <w:ilvl w:val="0"/>
-          <w:numId w:val="1"/>
-        </w:numPr>
-        <w:rPr>
-          <w:rFonts w:ascii="Arial" w:hAnsi="Arial" w:cs="Arial"/>
-          <w:lang w:val="en-US"/>
-        </w:rPr>
-      </w:pPr>
-      <w:r>
-        <w:rPr>
-          <w:rFonts w:ascii="Arial" w:hAnsi="Arial" w:cs="Arial"/>
-          <w:lang w:val="en-US"/>
-        </w:rPr>
-        <w:t>join GEE user group</w:t>
-      </w:r>
     </w:p>
     <w:p>
       <w:pPr>
@@ -573,8 +760,240 @@
       <w:lvlJc w:val="left"/>
     </w:lvl>
   </w:abstractNum>
+  <w:abstractNum w:abstractNumId="1" w15:restartNumberingAfterBreak="0">
+    <w:nsid w:val="71E828F3"/>
+    <w:multiLevelType w:val="hybridMultilevel"/>
+    <w:tmpl w:val="32FE8762"/>
+    <w:lvl w:ilvl="0" w:tplc="BD18F5D2">
+      <w:start w:val="9"/>
+      <w:numFmt w:val="bullet"/>
+      <w:lvlText w:val="-"/>
+      <w:lvlJc w:val="left"/>
+      <w:pPr>
+        <w:ind w:left="720" w:hanging="360"/>
+      </w:pPr>
+      <w:rPr>
+        <w:rFonts w:ascii="Arial" w:eastAsiaTheme="minorHAnsi" w:hAnsi="Arial" w:cs="Arial" w:hint="default"/>
+      </w:rPr>
+    </w:lvl>
+    <w:lvl w:ilvl="1" w:tplc="04090003">
+      <w:start w:val="1"/>
+      <w:numFmt w:val="bullet"/>
+      <w:lvlText w:val="o"/>
+      <w:lvlJc w:val="left"/>
+      <w:pPr>
+        <w:ind w:left="1440" w:hanging="360"/>
+      </w:pPr>
+      <w:rPr>
+        <w:rFonts w:ascii="Courier New" w:hAnsi="Courier New" w:cs="Courier New" w:hint="default"/>
+      </w:rPr>
+    </w:lvl>
+    <w:lvl w:ilvl="2" w:tplc="04090005" w:tentative="1">
+      <w:start w:val="1"/>
+      <w:numFmt w:val="bullet"/>
+      <w:lvlText w:val=""/>
+      <w:lvlJc w:val="left"/>
+      <w:pPr>
+        <w:ind w:left="2160" w:hanging="360"/>
+      </w:pPr>
+      <w:rPr>
+        <w:rFonts w:ascii="Wingdings" w:hAnsi="Wingdings" w:hint="default"/>
+      </w:rPr>
+    </w:lvl>
+    <w:lvl w:ilvl="3" w:tplc="04090001" w:tentative="1">
+      <w:start w:val="1"/>
+      <w:numFmt w:val="bullet"/>
+      <w:lvlText w:val=""/>
+      <w:lvlJc w:val="left"/>
+      <w:pPr>
+        <w:ind w:left="2880" w:hanging="360"/>
+      </w:pPr>
+      <w:rPr>
+        <w:rFonts w:ascii="Symbol" w:hAnsi="Symbol" w:hint="default"/>
+      </w:rPr>
+    </w:lvl>
+    <w:lvl w:ilvl="4" w:tplc="04090003" w:tentative="1">
+      <w:start w:val="1"/>
+      <w:numFmt w:val="bullet"/>
+      <w:lvlText w:val="o"/>
+      <w:lvlJc w:val="left"/>
+      <w:pPr>
+        <w:ind w:left="3600" w:hanging="360"/>
+      </w:pPr>
+      <w:rPr>
+        <w:rFonts w:ascii="Courier New" w:hAnsi="Courier New" w:cs="Courier New" w:hint="default"/>
+      </w:rPr>
+    </w:lvl>
+    <w:lvl w:ilvl="5" w:tplc="04090005" w:tentative="1">
+      <w:start w:val="1"/>
+      <w:numFmt w:val="bullet"/>
+      <w:lvlText w:val=""/>
+      <w:lvlJc w:val="left"/>
+      <w:pPr>
+        <w:ind w:left="4320" w:hanging="360"/>
+      </w:pPr>
+      <w:rPr>
+        <w:rFonts w:ascii="Wingdings" w:hAnsi="Wingdings" w:hint="default"/>
+      </w:rPr>
+    </w:lvl>
+    <w:lvl w:ilvl="6" w:tplc="04090001" w:tentative="1">
+      <w:start w:val="1"/>
+      <w:numFmt w:val="bullet"/>
+      <w:lvlText w:val=""/>
+      <w:lvlJc w:val="left"/>
+      <w:pPr>
+        <w:ind w:left="5040" w:hanging="360"/>
+      </w:pPr>
+      <w:rPr>
+        <w:rFonts w:ascii="Symbol" w:hAnsi="Symbol" w:hint="default"/>
+      </w:rPr>
+    </w:lvl>
+    <w:lvl w:ilvl="7" w:tplc="04090003" w:tentative="1">
+      <w:start w:val="1"/>
+      <w:numFmt w:val="bullet"/>
+      <w:lvlText w:val="o"/>
+      <w:lvlJc w:val="left"/>
+      <w:pPr>
+        <w:ind w:left="5760" w:hanging="360"/>
+      </w:pPr>
+      <w:rPr>
+        <w:rFonts w:ascii="Courier New" w:hAnsi="Courier New" w:cs="Courier New" w:hint="default"/>
+      </w:rPr>
+    </w:lvl>
+    <w:lvl w:ilvl="8" w:tplc="04090005" w:tentative="1">
+      <w:start w:val="1"/>
+      <w:numFmt w:val="bullet"/>
+      <w:lvlText w:val=""/>
+      <w:lvlJc w:val="left"/>
+      <w:pPr>
+        <w:ind w:left="6480" w:hanging="360"/>
+      </w:pPr>
+      <w:rPr>
+        <w:rFonts w:ascii="Wingdings" w:hAnsi="Wingdings" w:hint="default"/>
+      </w:rPr>
+    </w:lvl>
+  </w:abstractNum>
+  <w:abstractNum w:abstractNumId="2" w15:restartNumberingAfterBreak="0">
+    <w:nsid w:val="78DA16EE"/>
+    <w:multiLevelType w:val="hybridMultilevel"/>
+    <w:tmpl w:val="95FA0486"/>
+    <w:lvl w:ilvl="0" w:tplc="0430E812">
+      <w:start w:val="9"/>
+      <w:numFmt w:val="bullet"/>
+      <w:lvlText w:val="-"/>
+      <w:lvlJc w:val="left"/>
+      <w:pPr>
+        <w:ind w:left="720" w:hanging="360"/>
+      </w:pPr>
+      <w:rPr>
+        <w:rFonts w:ascii="Arial" w:eastAsiaTheme="minorHAnsi" w:hAnsi="Arial" w:cs="Arial" w:hint="default"/>
+      </w:rPr>
+    </w:lvl>
+    <w:lvl w:ilvl="1" w:tplc="04090003" w:tentative="1">
+      <w:start w:val="1"/>
+      <w:numFmt w:val="bullet"/>
+      <w:lvlText w:val="o"/>
+      <w:lvlJc w:val="left"/>
+      <w:pPr>
+        <w:ind w:left="1440" w:hanging="360"/>
+      </w:pPr>
+      <w:rPr>
+        <w:rFonts w:ascii="Courier New" w:hAnsi="Courier New" w:cs="Courier New" w:hint="default"/>
+      </w:rPr>
+    </w:lvl>
+    <w:lvl w:ilvl="2" w:tplc="04090005" w:tentative="1">
+      <w:start w:val="1"/>
+      <w:numFmt w:val="bullet"/>
+      <w:lvlText w:val=""/>
+      <w:lvlJc w:val="left"/>
+      <w:pPr>
+        <w:ind w:left="2160" w:hanging="360"/>
+      </w:pPr>
+      <w:rPr>
+        <w:rFonts w:ascii="Wingdings" w:hAnsi="Wingdings" w:hint="default"/>
+      </w:rPr>
+    </w:lvl>
+    <w:lvl w:ilvl="3" w:tplc="04090001" w:tentative="1">
+      <w:start w:val="1"/>
+      <w:numFmt w:val="bullet"/>
+      <w:lvlText w:val=""/>
+      <w:lvlJc w:val="left"/>
+      <w:pPr>
+        <w:ind w:left="2880" w:hanging="360"/>
+      </w:pPr>
+      <w:rPr>
+        <w:rFonts w:ascii="Symbol" w:hAnsi="Symbol" w:hint="default"/>
+      </w:rPr>
+    </w:lvl>
+    <w:lvl w:ilvl="4" w:tplc="04090003" w:tentative="1">
+      <w:start w:val="1"/>
+      <w:numFmt w:val="bullet"/>
+      <w:lvlText w:val="o"/>
+      <w:lvlJc w:val="left"/>
+      <w:pPr>
+        <w:ind w:left="3600" w:hanging="360"/>
+      </w:pPr>
+      <w:rPr>
+        <w:rFonts w:ascii="Courier New" w:hAnsi="Courier New" w:cs="Courier New" w:hint="default"/>
+      </w:rPr>
+    </w:lvl>
+    <w:lvl w:ilvl="5" w:tplc="04090005" w:tentative="1">
+      <w:start w:val="1"/>
+      <w:numFmt w:val="bullet"/>
+      <w:lvlText w:val=""/>
+      <w:lvlJc w:val="left"/>
+      <w:pPr>
+        <w:ind w:left="4320" w:hanging="360"/>
+      </w:pPr>
+      <w:rPr>
+        <w:rFonts w:ascii="Wingdings" w:hAnsi="Wingdings" w:hint="default"/>
+      </w:rPr>
+    </w:lvl>
+    <w:lvl w:ilvl="6" w:tplc="04090001" w:tentative="1">
+      <w:start w:val="1"/>
+      <w:numFmt w:val="bullet"/>
+      <w:lvlText w:val=""/>
+      <w:lvlJc w:val="left"/>
+      <w:pPr>
+        <w:ind w:left="5040" w:hanging="360"/>
+      </w:pPr>
+      <w:rPr>
+        <w:rFonts w:ascii="Symbol" w:hAnsi="Symbol" w:hint="default"/>
+      </w:rPr>
+    </w:lvl>
+    <w:lvl w:ilvl="7" w:tplc="04090003" w:tentative="1">
+      <w:start w:val="1"/>
+      <w:numFmt w:val="bullet"/>
+      <w:lvlText w:val="o"/>
+      <w:lvlJc w:val="left"/>
+      <w:pPr>
+        <w:ind w:left="5760" w:hanging="360"/>
+      </w:pPr>
+      <w:rPr>
+        <w:rFonts w:ascii="Courier New" w:hAnsi="Courier New" w:cs="Courier New" w:hint="default"/>
+      </w:rPr>
+    </w:lvl>
+    <w:lvl w:ilvl="8" w:tplc="04090005" w:tentative="1">
+      <w:start w:val="1"/>
+      <w:numFmt w:val="bullet"/>
+      <w:lvlText w:val=""/>
+      <w:lvlJc w:val="left"/>
+      <w:pPr>
+        <w:ind w:left="6480" w:hanging="360"/>
+      </w:pPr>
+      <w:rPr>
+        <w:rFonts w:ascii="Wingdings" w:hAnsi="Wingdings" w:hint="default"/>
+      </w:rPr>
+    </w:lvl>
+  </w:abstractNum>
   <w:num w:numId="1">
     <w:abstractNumId w:val="0"/>
+  </w:num>
+  <w:num w:numId="2">
+    <w:abstractNumId w:val="2"/>
+  </w:num>
+  <w:num w:numId="3">
+    <w:abstractNumId w:val="1"/>
   </w:num>
 </w:numbering>
 </file>
@@ -977,6 +1396,7 @@
   <w:style w:type="character" w:default="1" w:styleId="DefaultParagraphFont">
     <w:name w:val="Default Paragraph Font"/>
     <w:uiPriority w:val="1"/>
+    <w:semiHidden/>
     <w:unhideWhenUsed/>
   </w:style>
   <w:style w:type="table" w:default="1" w:styleId="TableNormal">
@@ -999,6 +1419,17 @@
     <w:uiPriority w:val="99"/>
     <w:semiHidden/>
     <w:unhideWhenUsed/>
+  </w:style>
+  <w:style w:type="paragraph" w:styleId="ListParagraph">
+    <w:name w:val="List Paragraph"/>
+    <w:basedOn w:val="Normal"/>
+    <w:uiPriority w:val="34"/>
+    <w:qFormat/>
+    <w:rsid w:val="005C75AE"/>
+    <w:pPr>
+      <w:ind w:left="720"/>
+      <w:contextualSpacing/>
+    </w:pPr>
   </w:style>
 </w:styles>
 </file>

</xml_diff>

<commit_message>
Izzy took notes in meeting
</commit_message>
<xml_diff>
--- a/meeting_notes.docx
+++ b/meeting_notes.docx
@@ -672,15 +672,218 @@
     </w:p>
     <w:p>
       <w:pPr>
+        <w:rPr>
+          <w:rFonts w:ascii="Arial" w:hAnsi="Arial" w:cs="Arial"/>
+          <w:lang w:val="en-US"/>
+        </w:rPr>
+      </w:pPr>
+    </w:p>
+    <w:p>
+      <w:pPr>
+        <w:rPr>
+          <w:rFonts w:ascii="Arial" w:hAnsi="Arial" w:cs="Arial"/>
+          <w:u w:val="single"/>
+          <w:lang w:val="en-US"/>
+        </w:rPr>
+      </w:pPr>
+      <w:r>
+        <w:rPr>
+          <w:rFonts w:ascii="Arial" w:hAnsi="Arial" w:cs="Arial"/>
+          <w:u w:val="single"/>
+          <w:lang w:val="en-US"/>
+        </w:rPr>
+        <w:t>Notes</w:t>
+      </w:r>
+    </w:p>
+    <w:p>
+      <w:pPr>
         <w:pStyle w:val="ListParagraph"/>
-        <w:ind w:left="1440"/>
-        <w:rPr>
-          <w:rFonts w:ascii="Arial" w:hAnsi="Arial" w:cs="Arial"/>
-          <w:lang w:val="en-US"/>
-        </w:rPr>
-      </w:pPr>
+        <w:numPr>
+          <w:ilvl w:val="0"/>
+          <w:numId w:val="3"/>
+        </w:numPr>
+        <w:rPr>
+          <w:rFonts w:ascii="Arial" w:hAnsi="Arial" w:cs="Arial"/>
+          <w:lang w:val="en-US"/>
+        </w:rPr>
+      </w:pPr>
+      <w:r>
+        <w:rPr>
+          <w:rFonts w:ascii="Arial" w:hAnsi="Arial" w:cs="Arial"/>
+          <w:lang w:val="en-US"/>
+        </w:rPr>
+        <w:t>What the results would mean e.g. if there is a signature, it means this…</w:t>
+      </w:r>
+    </w:p>
+    <w:p>
+      <w:pPr>
+        <w:pStyle w:val="ListParagraph"/>
+        <w:numPr>
+          <w:ilvl w:val="1"/>
+          <w:numId w:val="3"/>
+        </w:numPr>
+        <w:rPr>
+          <w:rFonts w:ascii="Arial" w:hAnsi="Arial" w:cs="Arial"/>
+          <w:lang w:val="en-US"/>
+        </w:rPr>
+      </w:pPr>
+      <w:r>
+        <w:rPr>
+          <w:rFonts w:ascii="Arial" w:hAnsi="Arial" w:cs="Arial"/>
+          <w:lang w:val="en-US"/>
+        </w:rPr>
+        <w:t xml:space="preserve">Doesn’t mean we have to change the question </w:t>
+      </w:r>
+    </w:p>
+    <w:p>
+      <w:pPr>
+        <w:pStyle w:val="ListParagraph"/>
+        <w:numPr>
+          <w:ilvl w:val="0"/>
+          <w:numId w:val="3"/>
+        </w:numPr>
+        <w:rPr>
+          <w:rFonts w:ascii="Arial" w:hAnsi="Arial" w:cs="Arial"/>
+          <w:lang w:val="en-US"/>
+        </w:rPr>
+      </w:pPr>
+      <w:r>
+        <w:rPr>
+          <w:rFonts w:ascii="Arial" w:hAnsi="Arial" w:cs="Arial"/>
+          <w:lang w:val="en-US"/>
+        </w:rPr>
+        <w:t>Is this driver so strong that you can see it for the whole country using satellite data?</w:t>
+      </w:r>
+    </w:p>
+    <w:p>
+      <w:pPr>
+        <w:pStyle w:val="ListParagraph"/>
+        <w:numPr>
+          <w:ilvl w:val="1"/>
+          <w:numId w:val="3"/>
+        </w:numPr>
+        <w:rPr>
+          <w:rFonts w:ascii="Arial" w:hAnsi="Arial" w:cs="Arial"/>
+          <w:lang w:val="en-US"/>
+        </w:rPr>
+      </w:pPr>
+      <w:r>
+        <w:rPr>
+          <w:rFonts w:ascii="Arial" w:hAnsi="Arial" w:cs="Arial"/>
+          <w:lang w:val="en-US"/>
+        </w:rPr>
+        <w:t xml:space="preserve">Is this homogeneous or heterogeneous – implying that the results are different and having different effects </w:t>
+      </w:r>
+    </w:p>
+    <w:p>
+      <w:pPr>
+        <w:pStyle w:val="ListParagraph"/>
+        <w:numPr>
+          <w:ilvl w:val="1"/>
+          <w:numId w:val="3"/>
+        </w:numPr>
+        <w:rPr>
+          <w:rFonts w:ascii="Arial" w:hAnsi="Arial" w:cs="Arial"/>
+          <w:lang w:val="en-US"/>
+        </w:rPr>
+      </w:pPr>
+      <w:r>
+        <w:rPr>
+          <w:rFonts w:ascii="Arial" w:hAnsi="Arial" w:cs="Arial"/>
+          <w:lang w:val="en-US"/>
+        </w:rPr>
+        <w:t xml:space="preserve">Signature is homogeneous – socio-political is main driver </w:t>
+      </w:r>
+    </w:p>
+    <w:p>
+      <w:pPr>
+        <w:pStyle w:val="ListParagraph"/>
+        <w:numPr>
+          <w:ilvl w:val="1"/>
+          <w:numId w:val="3"/>
+        </w:numPr>
+        <w:rPr>
+          <w:rFonts w:ascii="Arial" w:hAnsi="Arial" w:cs="Arial"/>
+          <w:lang w:val="en-US"/>
+        </w:rPr>
+      </w:pPr>
+      <w:r>
+        <w:rPr>
+          <w:rFonts w:ascii="Arial" w:hAnsi="Arial" w:cs="Arial"/>
+          <w:lang w:val="en-US"/>
+        </w:rPr>
+        <w:lastRenderedPageBreak/>
+        <w:t>Heterogeneous – fine scale variation, socio-political is not main driver or it’s interacting with other aspects</w:t>
+      </w:r>
+    </w:p>
+    <w:p>
+      <w:pPr>
+        <w:pStyle w:val="ListParagraph"/>
+        <w:numPr>
+          <w:ilvl w:val="0"/>
+          <w:numId w:val="3"/>
+        </w:numPr>
+        <w:rPr>
+          <w:rFonts w:ascii="Arial" w:hAnsi="Arial" w:cs="Arial"/>
+          <w:lang w:val="en-US"/>
+        </w:rPr>
+      </w:pPr>
+      <w:r>
+        <w:rPr>
+          <w:rFonts w:ascii="Arial" w:hAnsi="Arial" w:cs="Arial"/>
+          <w:lang w:val="en-US"/>
+        </w:rPr>
+        <w:t>Overarching question</w:t>
+      </w:r>
       <w:bookmarkStart w:id="0" w:name="_GoBack"/>
       <w:bookmarkEnd w:id="0"/>
+      <w:r>
+        <w:rPr>
+          <w:rFonts w:ascii="Arial" w:hAnsi="Arial" w:cs="Arial"/>
+          <w:lang w:val="en-US"/>
+        </w:rPr>
+        <w:t xml:space="preserve"> and then specifically look at how (1), (2) and (3) etc.</w:t>
+      </w:r>
+    </w:p>
+    <w:p>
+      <w:pPr>
+        <w:pStyle w:val="ListParagraph"/>
+        <w:numPr>
+          <w:ilvl w:val="0"/>
+          <w:numId w:val="3"/>
+        </w:numPr>
+        <w:rPr>
+          <w:rFonts w:ascii="Arial" w:hAnsi="Arial" w:cs="Arial"/>
+          <w:lang w:val="en-US"/>
+        </w:rPr>
+      </w:pPr>
+      <w:r>
+        <w:rPr>
+          <w:rFonts w:ascii="Arial" w:hAnsi="Arial" w:cs="Arial"/>
+          <w:lang w:val="en-US"/>
+        </w:rPr>
+        <w:t xml:space="preserve">Prediction for each question and give reasoning </w:t>
+      </w:r>
+    </w:p>
+    <w:p>
+      <w:pPr>
+        <w:pStyle w:val="ListParagraph"/>
+        <w:numPr>
+          <w:ilvl w:val="1"/>
+          <w:numId w:val="3"/>
+        </w:numPr>
+        <w:rPr>
+          <w:rFonts w:ascii="Arial" w:hAnsi="Arial" w:cs="Arial"/>
+          <w:lang w:val="en-US"/>
+        </w:rPr>
+      </w:pPr>
+      <w:r>
+        <w:rPr>
+          <w:rFonts w:ascii="Arial" w:hAnsi="Arial" w:cs="Arial"/>
+          <w:lang w:val="en-US"/>
+        </w:rPr>
+        <w:t xml:space="preserve">Hypotheses don’t give reasoning, just a statement of what you think will happen </w:t>
+      </w:r>
     </w:p>
     <w:p>
       <w:pPr>

</xml_diff>

<commit_message>
Izzy added notes from meeting with Isla
</commit_message>
<xml_diff>
--- a/meeting_notes.docx
+++ b/meeting_notes.docx
@@ -833,57 +833,298 @@
           <w:rFonts w:ascii="Arial" w:hAnsi="Arial" w:cs="Arial"/>
           <w:lang w:val="en-US"/>
         </w:rPr>
-        <w:t>Overarching question</w:t>
-      </w:r>
+        <w:t>Overarching question and then specifically look at how (1), (2) and (3) etc.</w:t>
+      </w:r>
+    </w:p>
+    <w:p>
+      <w:pPr>
+        <w:pStyle w:val="ListParagraph"/>
+        <w:numPr>
+          <w:ilvl w:val="0"/>
+          <w:numId w:val="3"/>
+        </w:numPr>
+        <w:rPr>
+          <w:rFonts w:ascii="Arial" w:hAnsi="Arial" w:cs="Arial"/>
+          <w:lang w:val="en-US"/>
+        </w:rPr>
+      </w:pPr>
+      <w:r>
+        <w:rPr>
+          <w:rFonts w:ascii="Arial" w:hAnsi="Arial" w:cs="Arial"/>
+          <w:lang w:val="en-US"/>
+        </w:rPr>
+        <w:t xml:space="preserve">Prediction for each question and give reasoning </w:t>
+      </w:r>
+    </w:p>
+    <w:p>
+      <w:pPr>
+        <w:pStyle w:val="ListParagraph"/>
+        <w:numPr>
+          <w:ilvl w:val="1"/>
+          <w:numId w:val="3"/>
+        </w:numPr>
+        <w:rPr>
+          <w:rFonts w:ascii="Arial" w:hAnsi="Arial" w:cs="Arial"/>
+          <w:lang w:val="en-US"/>
+        </w:rPr>
+      </w:pPr>
+      <w:r>
+        <w:rPr>
+          <w:rFonts w:ascii="Arial" w:hAnsi="Arial" w:cs="Arial"/>
+          <w:lang w:val="en-US"/>
+        </w:rPr>
+        <w:t xml:space="preserve">Hypotheses don’t give reasoning, just a statement of what you think will happen </w:t>
+      </w:r>
+    </w:p>
+    <w:p>
+      <w:pPr>
+        <w:rPr>
+          <w:rFonts w:ascii="Arial" w:hAnsi="Arial" w:cs="Arial"/>
+          <w:lang w:val="en-US"/>
+        </w:rPr>
+      </w:pPr>
+    </w:p>
+    <w:p>
+      <w:pPr>
+        <w:rPr>
+          <w:rFonts w:ascii="Arial" w:hAnsi="Arial" w:cs="Arial"/>
+          <w:lang w:val="en-US"/>
+        </w:rPr>
+      </w:pPr>
+      <w:r>
+        <w:rPr>
+          <w:rFonts w:ascii="Arial" w:hAnsi="Arial" w:cs="Arial"/>
+          <w:b/>
+          <w:lang w:val="en-US"/>
+        </w:rPr>
+        <w:t xml:space="preserve">Meeting with Isla </w:t>
+      </w:r>
+      <w:r>
+        <w:rPr>
+          <w:rFonts w:ascii="Arial" w:hAnsi="Arial" w:cs="Arial"/>
+          <w:lang w:val="en-US"/>
+        </w:rPr>
+        <w:t>– 28 January</w:t>
+      </w:r>
+    </w:p>
+    <w:p>
+      <w:pPr>
+        <w:rPr>
+          <w:rFonts w:ascii="Arial" w:hAnsi="Arial" w:cs="Arial"/>
+          <w:lang w:val="en-US"/>
+        </w:rPr>
+      </w:pPr>
+    </w:p>
+    <w:p>
+      <w:pPr>
+        <w:pStyle w:val="ListParagraph"/>
+        <w:numPr>
+          <w:ilvl w:val="0"/>
+          <w:numId w:val="3"/>
+        </w:numPr>
+        <w:rPr>
+          <w:rFonts w:ascii="Arial" w:hAnsi="Arial" w:cs="Arial"/>
+          <w:lang w:val="en-US"/>
+        </w:rPr>
+      </w:pPr>
+      <w:r>
+        <w:rPr>
+          <w:rFonts w:ascii="Arial" w:hAnsi="Arial" w:cs="Arial"/>
+          <w:lang w:val="en-US"/>
+        </w:rPr>
+        <w:t>Goals for Friday:</w:t>
+      </w:r>
+    </w:p>
+    <w:p>
+      <w:pPr>
+        <w:pStyle w:val="ListParagraph"/>
+        <w:numPr>
+          <w:ilvl w:val="1"/>
+          <w:numId w:val="3"/>
+        </w:numPr>
+        <w:rPr>
+          <w:rFonts w:ascii="Arial" w:hAnsi="Arial" w:cs="Arial"/>
+          <w:lang w:val="en-US"/>
+        </w:rPr>
+      </w:pPr>
+      <w:r>
+        <w:rPr>
+          <w:rFonts w:ascii="Arial" w:hAnsi="Arial" w:cs="Arial"/>
+          <w:lang w:val="en-US"/>
+        </w:rPr>
+        <w:t>Finish dissertation plan</w:t>
+      </w:r>
+    </w:p>
+    <w:p>
+      <w:pPr>
+        <w:pStyle w:val="ListParagraph"/>
+        <w:numPr>
+          <w:ilvl w:val="1"/>
+          <w:numId w:val="3"/>
+        </w:numPr>
+        <w:rPr>
+          <w:rFonts w:ascii="Arial" w:hAnsi="Arial" w:cs="Arial"/>
+          <w:lang w:val="en-US"/>
+        </w:rPr>
+      </w:pPr>
+      <w:r>
+        <w:rPr>
+          <w:rFonts w:ascii="Arial" w:hAnsi="Arial" w:cs="Arial"/>
+          <w:lang w:val="en-US"/>
+        </w:rPr>
+        <w:t>Do a few GEE tutorials</w:t>
+      </w:r>
+    </w:p>
+    <w:p>
+      <w:pPr>
+        <w:pStyle w:val="ListParagraph"/>
+        <w:numPr>
+          <w:ilvl w:val="1"/>
+          <w:numId w:val="3"/>
+        </w:numPr>
+        <w:rPr>
+          <w:rFonts w:ascii="Arial" w:hAnsi="Arial" w:cs="Arial"/>
+          <w:lang w:val="en-US"/>
+        </w:rPr>
+      </w:pPr>
+      <w:r>
+        <w:rPr>
+          <w:rFonts w:ascii="Arial" w:hAnsi="Arial" w:cs="Arial"/>
+          <w:lang w:val="en-US"/>
+        </w:rPr>
+        <w:t>Load MODIS, CORINE, LUH into GEE as different layers and take a few screenshots – can ask Gergana for starter code here</w:t>
+      </w:r>
+    </w:p>
+    <w:p>
+      <w:pPr>
+        <w:pStyle w:val="ListParagraph"/>
+        <w:numPr>
+          <w:ilvl w:val="0"/>
+          <w:numId w:val="3"/>
+        </w:numPr>
+        <w:rPr>
+          <w:rFonts w:ascii="Arial" w:hAnsi="Arial" w:cs="Arial"/>
+          <w:lang w:val="en-US"/>
+        </w:rPr>
+      </w:pPr>
+      <w:r>
+        <w:rPr>
+          <w:rFonts w:ascii="Arial" w:hAnsi="Arial" w:cs="Arial"/>
+          <w:lang w:val="en-US"/>
+        </w:rPr>
+        <w:t>Better to fully answer first question, then move on to next etc. so can remove a question if I run out of time rather than answering them all poorly</w:t>
+      </w:r>
+    </w:p>
+    <w:p>
+      <w:pPr>
+        <w:pStyle w:val="ListParagraph"/>
+        <w:numPr>
+          <w:ilvl w:val="0"/>
+          <w:numId w:val="3"/>
+        </w:numPr>
+        <w:rPr>
+          <w:rFonts w:ascii="Arial" w:hAnsi="Arial" w:cs="Arial"/>
+          <w:lang w:val="en-US"/>
+        </w:rPr>
+      </w:pPr>
+      <w:r>
+        <w:rPr>
+          <w:rFonts w:ascii="Arial" w:hAnsi="Arial" w:cs="Arial"/>
+          <w:lang w:val="en-US"/>
+        </w:rPr>
+        <w:t>Should have a full answer to Q1 by end of Feb (as in the result)</w:t>
+      </w:r>
+    </w:p>
+    <w:p>
+      <w:pPr>
+        <w:pStyle w:val="ListParagraph"/>
+        <w:numPr>
+          <w:ilvl w:val="0"/>
+          <w:numId w:val="3"/>
+        </w:numPr>
+        <w:rPr>
+          <w:rFonts w:ascii="Arial" w:hAnsi="Arial" w:cs="Arial"/>
+          <w:lang w:val="en-US"/>
+        </w:rPr>
+      </w:pPr>
+      <w:r>
+        <w:rPr>
+          <w:rFonts w:ascii="Arial" w:hAnsi="Arial" w:cs="Arial"/>
+          <w:lang w:val="en-US"/>
+        </w:rPr>
+        <w:t>Should write methods as I go</w:t>
+      </w:r>
+    </w:p>
+    <w:p>
+      <w:pPr>
+        <w:pStyle w:val="ListParagraph"/>
+        <w:numPr>
+          <w:ilvl w:val="0"/>
+          <w:numId w:val="3"/>
+        </w:numPr>
+        <w:rPr>
+          <w:rFonts w:ascii="Arial" w:hAnsi="Arial" w:cs="Arial"/>
+          <w:lang w:val="en-US"/>
+        </w:rPr>
+      </w:pPr>
+      <w:r>
+        <w:rPr>
+          <w:rFonts w:ascii="Arial" w:hAnsi="Arial" w:cs="Arial"/>
+          <w:lang w:val="en-US"/>
+        </w:rPr>
+        <w:t xml:space="preserve">Prediction figures are a good idea – make in PowerPoint </w:t>
+      </w:r>
+    </w:p>
+    <w:p>
+      <w:pPr>
+        <w:pStyle w:val="ListParagraph"/>
+        <w:numPr>
+          <w:ilvl w:val="0"/>
+          <w:numId w:val="3"/>
+        </w:numPr>
+        <w:rPr>
+          <w:rFonts w:ascii="Arial" w:hAnsi="Arial" w:cs="Arial"/>
+          <w:lang w:val="en-US"/>
+        </w:rPr>
+      </w:pPr>
+      <w:r>
+        <w:rPr>
+          <w:rFonts w:ascii="Arial" w:hAnsi="Arial" w:cs="Arial"/>
+          <w:lang w:val="en-US"/>
+        </w:rPr>
+        <w:t xml:space="preserve">Continually work on Introduction </w:t>
+      </w:r>
+    </w:p>
+    <w:p>
+      <w:pPr>
+        <w:pStyle w:val="ListParagraph"/>
+        <w:numPr>
+          <w:ilvl w:val="0"/>
+          <w:numId w:val="3"/>
+        </w:numPr>
+        <w:rPr>
+          <w:rFonts w:ascii="Arial" w:hAnsi="Arial" w:cs="Arial"/>
+          <w:lang w:val="en-US"/>
+        </w:rPr>
+      </w:pPr>
+      <w:r>
+        <w:rPr>
+          <w:rFonts w:ascii="Arial" w:hAnsi="Arial" w:cs="Arial"/>
+          <w:lang w:val="en-US"/>
+        </w:rPr>
+        <w:t xml:space="preserve">Set goals in the beginning of each week – super ambitious ones and then ones that absolutely need to get done </w:t>
+      </w:r>
+    </w:p>
+    <w:p>
+      <w:pPr>
+        <w:ind w:left="360"/>
+        <w:rPr>
+          <w:rFonts w:ascii="Arial" w:hAnsi="Arial" w:cs="Arial"/>
+          <w:lang w:val="en-US"/>
+        </w:rPr>
+      </w:pPr>
       <w:bookmarkStart w:id="0" w:name="_GoBack"/>
       <w:bookmarkEnd w:id="0"/>
-      <w:r>
-        <w:rPr>
-          <w:rFonts w:ascii="Arial" w:hAnsi="Arial" w:cs="Arial"/>
-          <w:lang w:val="en-US"/>
-        </w:rPr>
-        <w:t xml:space="preserve"> and then specifically look at how (1), (2) and (3) etc.</w:t>
-      </w:r>
-    </w:p>
-    <w:p>
-      <w:pPr>
-        <w:pStyle w:val="ListParagraph"/>
-        <w:numPr>
-          <w:ilvl w:val="0"/>
-          <w:numId w:val="3"/>
-        </w:numPr>
-        <w:rPr>
-          <w:rFonts w:ascii="Arial" w:hAnsi="Arial" w:cs="Arial"/>
-          <w:lang w:val="en-US"/>
-        </w:rPr>
-      </w:pPr>
-      <w:r>
-        <w:rPr>
-          <w:rFonts w:ascii="Arial" w:hAnsi="Arial" w:cs="Arial"/>
-          <w:lang w:val="en-US"/>
-        </w:rPr>
-        <w:t xml:space="preserve">Prediction for each question and give reasoning </w:t>
-      </w:r>
-    </w:p>
-    <w:p>
-      <w:pPr>
-        <w:pStyle w:val="ListParagraph"/>
-        <w:numPr>
-          <w:ilvl w:val="1"/>
-          <w:numId w:val="3"/>
-        </w:numPr>
-        <w:rPr>
-          <w:rFonts w:ascii="Arial" w:hAnsi="Arial" w:cs="Arial"/>
-          <w:lang w:val="en-US"/>
-        </w:rPr>
-      </w:pPr>
-      <w:r>
-        <w:rPr>
-          <w:rFonts w:ascii="Arial" w:hAnsi="Arial" w:cs="Arial"/>
-          <w:lang w:val="en-US"/>
-        </w:rPr>
-        <w:t xml:space="preserve">Hypotheses don’t give reasoning, just a statement of what you think will happen </w:t>
-      </w:r>
     </w:p>
     <w:p>
       <w:pPr>

</xml_diff>

<commit_message>
Izzy finished dissertation plan
</commit_message>
<xml_diff>
--- a/meeting_notes.docx
+++ b/meeting_notes.docx
@@ -1123,16 +1123,174 @@
           <w:lang w:val="en-US"/>
         </w:rPr>
       </w:pPr>
+    </w:p>
+    <w:p>
+      <w:pPr>
+        <w:rPr>
+          <w:rFonts w:ascii="Arial" w:hAnsi="Arial" w:cs="Arial"/>
+          <w:b/>
+          <w:lang w:val="en-US"/>
+        </w:rPr>
+      </w:pPr>
+      <w:r>
+        <w:rPr>
+          <w:rFonts w:ascii="Arial" w:hAnsi="Arial" w:cs="Arial"/>
+          <w:b/>
+          <w:lang w:val="en-US"/>
+        </w:rPr>
+        <w:t>Feedback from Gergana on full plan to consider in future</w:t>
+      </w:r>
+    </w:p>
+    <w:p>
+      <w:pPr>
+        <w:pStyle w:val="ListParagraph"/>
+        <w:rPr>
+          <w:rFonts w:ascii="Arial" w:hAnsi="Arial" w:cs="Arial"/>
+          <w:lang w:val="en-US"/>
+        </w:rPr>
+      </w:pPr>
+    </w:p>
+    <w:p>
+      <w:pPr>
+        <w:pStyle w:val="ListParagraph"/>
+        <w:numPr>
+          <w:ilvl w:val="0"/>
+          <w:numId w:val="3"/>
+        </w:numPr>
+        <w:rPr>
+          <w:rFonts w:ascii="Arial" w:hAnsi="Arial" w:cs="Arial"/>
+          <w:lang w:val="en-US"/>
+        </w:rPr>
+      </w:pPr>
+      <w:r>
+        <w:rPr>
+          <w:rFonts w:ascii="Arial" w:hAnsi="Arial" w:cs="Arial"/>
+          <w:lang w:val="en-US"/>
+        </w:rPr>
+        <w:t>Use active voice</w:t>
+      </w:r>
+    </w:p>
+    <w:p>
+      <w:pPr>
+        <w:pStyle w:val="ListParagraph"/>
+        <w:numPr>
+          <w:ilvl w:val="0"/>
+          <w:numId w:val="3"/>
+        </w:numPr>
+        <w:rPr>
+          <w:rFonts w:ascii="Arial" w:hAnsi="Arial" w:cs="Arial"/>
+          <w:lang w:val="en-US"/>
+        </w:rPr>
+      </w:pPr>
+      <w:r>
+        <w:rPr>
+          <w:rFonts w:ascii="Arial" w:hAnsi="Arial" w:cs="Arial"/>
+          <w:lang w:val="en-US"/>
+        </w:rPr>
+        <w:t>Make sure first and last sentences are stand-alone and link together</w:t>
+      </w:r>
+    </w:p>
+    <w:p>
+      <w:pPr>
+        <w:pStyle w:val="ListParagraph"/>
+        <w:numPr>
+          <w:ilvl w:val="0"/>
+          <w:numId w:val="3"/>
+        </w:numPr>
+        <w:rPr>
+          <w:rFonts w:ascii="Arial" w:hAnsi="Arial" w:cs="Arial"/>
+          <w:lang w:val="en-US"/>
+        </w:rPr>
+      </w:pPr>
+      <w:r>
+        <w:rPr>
+          <w:rFonts w:ascii="Arial" w:hAnsi="Arial" w:cs="Arial"/>
+          <w:lang w:val="en-US"/>
+        </w:rPr>
+        <w:t>Can make a conceptual diagram about objectives</w:t>
+      </w:r>
+    </w:p>
+    <w:p>
+      <w:pPr>
+        <w:pStyle w:val="ListParagraph"/>
+        <w:numPr>
+          <w:ilvl w:val="0"/>
+          <w:numId w:val="3"/>
+        </w:numPr>
+        <w:rPr>
+          <w:rFonts w:ascii="Arial" w:hAnsi="Arial" w:cs="Arial"/>
+          <w:lang w:val="en-US"/>
+        </w:rPr>
+      </w:pPr>
+      <w:r>
+        <w:rPr>
+          <w:rFonts w:ascii="Arial" w:hAnsi="Arial" w:cs="Arial"/>
+          <w:lang w:val="en-US"/>
+        </w:rPr>
+        <w:t>Even if one reference has everything, use a variety of new and old papers</w:t>
+      </w:r>
+    </w:p>
+    <w:p>
+      <w:pPr>
+        <w:pStyle w:val="ListParagraph"/>
+        <w:numPr>
+          <w:ilvl w:val="0"/>
+          <w:numId w:val="3"/>
+        </w:numPr>
+        <w:rPr>
+          <w:rFonts w:ascii="Arial" w:hAnsi="Arial" w:cs="Arial"/>
+          <w:lang w:val="en-US"/>
+        </w:rPr>
+      </w:pPr>
+      <w:r>
+        <w:rPr>
+          <w:rFonts w:ascii="Arial" w:hAnsi="Arial" w:cs="Arial"/>
+          <w:lang w:val="en-US"/>
+        </w:rPr>
+        <w:t>Potential to make hypotheses even more specific/directional – something to think about</w:t>
+      </w:r>
+    </w:p>
+    <w:p>
+      <w:pPr>
+        <w:pStyle w:val="ListParagraph"/>
+        <w:numPr>
+          <w:ilvl w:val="0"/>
+          <w:numId w:val="3"/>
+        </w:numPr>
+        <w:rPr>
+          <w:rFonts w:ascii="Arial" w:hAnsi="Arial" w:cs="Arial"/>
+          <w:lang w:val="en-US"/>
+        </w:rPr>
+      </w:pPr>
+      <w:r>
+        <w:rPr>
+          <w:rFonts w:ascii="Arial" w:hAnsi="Arial" w:cs="Arial"/>
+          <w:lang w:val="en-US"/>
+        </w:rPr>
+        <w:t>Split up methods by sub-question to make clearer</w:t>
+      </w:r>
+    </w:p>
+    <w:p>
+      <w:pPr>
+        <w:pStyle w:val="ListParagraph"/>
+        <w:numPr>
+          <w:ilvl w:val="0"/>
+          <w:numId w:val="3"/>
+        </w:numPr>
+        <w:rPr>
+          <w:rFonts w:ascii="Arial" w:hAnsi="Arial" w:cs="Arial"/>
+          <w:lang w:val="en-US"/>
+        </w:rPr>
+      </w:pPr>
+      <w:r>
+        <w:rPr>
+          <w:rFonts w:ascii="Arial" w:hAnsi="Arial" w:cs="Arial"/>
+          <w:lang w:val="en-US"/>
+        </w:rPr>
+        <w:t>Add model equations</w:t>
+      </w:r>
       <w:bookmarkStart w:id="0" w:name="_GoBack"/>
       <w:bookmarkEnd w:id="0"/>
-    </w:p>
-    <w:p>
-      <w:pPr>
-        <w:rPr>
-          <w:rFonts w:ascii="Arial" w:hAnsi="Arial" w:cs="Arial"/>
-          <w:lang w:val="en-US"/>
-        </w:rPr>
-      </w:pPr>
     </w:p>
     <w:sectPr>
       <w:pgSz w:w="12240" w:h="15840"/>

</xml_diff>